<commit_message>
Updated file to include more cities
</commit_message>
<xml_diff>
--- a/Uber UK operations.docx
+++ b/Uber UK operations.docx
@@ -77,7 +77,10 @@
           </w:tcPr>
           <w:p>
             <w:r>
-              <w:t>July 2012</w:t>
+              <w:t>Jul</w:t>
+            </w:r>
+            <w:r>
+              <w:t xml:space="preserve"> 2012</w:t>
             </w:r>
           </w:p>
         </w:tc>
@@ -99,7 +102,10 @@
           </w:tcPr>
           <w:p>
             <w:r>
-              <w:t>December 2015</w:t>
+              <w:t>Dec</w:t>
+            </w:r>
+            <w:r>
+              <w:t xml:space="preserve"> 2015</w:t>
             </w:r>
           </w:p>
         </w:tc>
@@ -342,6 +348,102 @@
         </w:tc>
       </w:tr>
     </w:tbl>
+    <w:p/>
+    <w:p>
+      <w:r>
+        <w:t>Bradford</w:t>
+      </w:r>
+    </w:p>
+    <w:p>
+      <w:r>
+        <w:t>Liverpool</w:t>
+      </w:r>
+    </w:p>
+    <w:p>
+      <w:r>
+        <w:t>Bristol</w:t>
+      </w:r>
+    </w:p>
+    <w:p>
+      <w:r>
+        <w:t>Wakefield</w:t>
+      </w:r>
+    </w:p>
+    <w:p>
+      <w:r>
+        <w:t>Coventry</w:t>
+      </w:r>
+    </w:p>
+    <w:p>
+      <w:r>
+        <w:t>Sunderland</w:t>
+      </w:r>
+    </w:p>
+    <w:p>
+      <w:r>
+        <w:t>Brighton</w:t>
+      </w:r>
+    </w:p>
+    <w:p>
+      <w:r>
+        <w:t>Newcastle</w:t>
+      </w:r>
+    </w:p>
+    <w:p/>
+    <w:p/>
+    <w:p/>
+    <w:p/>
+    <w:p/>
+    <w:p/>
+    <w:p/>
+    <w:p/>
+    <w:p/>
+    <w:p>
+      <w:pPr>
+        <w:jc w:val="center"/>
+      </w:pPr>
+    </w:p>
+    <w:p>
+      <w:pPr>
+        <w:jc w:val="center"/>
+      </w:pPr>
+    </w:p>
+    <w:p>
+      <w:r>
+        <w:lastRenderedPageBreak/>
+        <w:t>Liverpool</w:t>
+      </w:r>
+    </w:p>
+    <w:p>
+      <w:r>
+        <w:t>Bristol</w:t>
+      </w:r>
+    </w:p>
+    <w:p>
+      <w:r>
+        <w:t>Wakefield</w:t>
+      </w:r>
+    </w:p>
+    <w:p>
+      <w:r>
+        <w:t>Coventry</w:t>
+      </w:r>
+    </w:p>
+    <w:p>
+      <w:r>
+        <w:t>Sunderland</w:t>
+      </w:r>
+    </w:p>
+    <w:p>
+      <w:r>
+        <w:t>Brighton</w:t>
+      </w:r>
+    </w:p>
+    <w:p>
+      <w:r>
+        <w:t>Newcastle</w:t>
+      </w:r>
+    </w:p>
     <w:p>
       <w:bookmarkStart w:id="0" w:name="_GoBack"/>
       <w:bookmarkEnd w:id="0"/>

</xml_diff>